<commit_message>
Mostly writing in the policy implications section
</commit_message>
<xml_diff>
--- a/paper3_collectiveAction/z_full_outline_detailed3.docx
+++ b/paper3_collectiveAction/z_full_outline_detailed3.docx
@@ -604,55 +604,404 @@
       <w:r>
         <w:t>.</w:t>
       </w:r>
+    </w:p>
+    <w:p>
+      <w:r>
+        <w:lastRenderedPageBreak/>
+        <w:t>V: Farmer-pastoralist conflict</w:t>
+      </w:r>
+    </w:p>
+    <w:p>
+      <w:pPr>
+        <w:pStyle w:val="ListParagraph"/>
+        <w:numPr>
+          <w:ilvl w:val="0"/>
+          <w:numId w:val="1"/>
+        </w:numPr>
+      </w:pPr>
+      <w:r>
+        <w:t>Describe conflict</w:t>
+      </w:r>
+    </w:p>
+    <w:p>
+      <w:pPr>
+        <w:pStyle w:val="ListParagraph"/>
+        <w:numPr>
+          <w:ilvl w:val="0"/>
+          <w:numId w:val="1"/>
+        </w:numPr>
+      </w:pPr>
+      <w:r>
+        <w:t>Describe damage</w:t>
+      </w:r>
+    </w:p>
+    <w:p>
+      <w:pPr>
+        <w:pStyle w:val="ListParagraph"/>
+        <w:numPr>
+          <w:ilvl w:val="0"/>
+          <w:numId w:val="1"/>
+        </w:numPr>
+        <w:rPr>
+          <w:color w:val="4472C4" w:themeColor="accent1"/>
+        </w:rPr>
+      </w:pPr>
+      <w:r>
+        <w:rPr>
+          <w:color w:val="4472C4" w:themeColor="accent1"/>
+        </w:rPr>
+        <w:t>Describe commitment problem and information problem</w:t>
+      </w:r>
+    </w:p>
+    <w:p>
+      <w:pPr>
+        <w:pStyle w:val="ListParagraph"/>
+        <w:numPr>
+          <w:ilvl w:val="1"/>
+          <w:numId w:val="1"/>
+        </w:numPr>
+        <w:rPr>
+          <w:color w:val="4472C4" w:themeColor="accent1"/>
+        </w:rPr>
+      </w:pPr>
+      <w:r>
+        <w:rPr>
+          <w:color w:val="4472C4" w:themeColor="accent1"/>
+        </w:rPr>
+        <w:t>Commitment problem can be resolved through information about the other side’s preferences and ability to compel group members</w:t>
+      </w:r>
+    </w:p>
+    <w:p>
+      <w:pPr>
+        <w:pStyle w:val="ListParagraph"/>
+        <w:numPr>
+          <w:ilvl w:val="0"/>
+          <w:numId w:val="1"/>
+        </w:numPr>
+      </w:pPr>
+      <w:r>
+        <w:t xml:space="preserve">Describe </w:t>
+      </w:r>
+      <w:r>
+        <w:t xml:space="preserve">how groups solved those problems: </w:t>
+      </w:r>
+      <w:r>
+        <w:t>joint punishment institutions: adhoc and agreed upon code of laws.</w:t>
+      </w:r>
+    </w:p>
+    <w:p>
+      <w:pPr>
+        <w:pStyle w:val="ListParagraph"/>
+        <w:numPr>
+          <w:ilvl w:val="0"/>
+          <w:numId w:val="1"/>
+        </w:numPr>
+      </w:pPr>
+      <w:r>
+        <w:t>Describe typical conflict escalation without: case of poisoned crop residue</w:t>
+      </w:r>
+    </w:p>
+    <w:p>
+      <w:pPr>
+        <w:pStyle w:val="ListParagraph"/>
+        <w:numPr>
+          <w:ilvl w:val="0"/>
+          <w:numId w:val="1"/>
+        </w:numPr>
+      </w:pPr>
+      <w:r>
+        <w:t>Describe similar situation with joint-punishment institution: case of captured vigilantes</w:t>
+      </w:r>
+      <w:r>
+        <w:t xml:space="preserve"> (accidental D)</w:t>
+      </w:r>
+      <w:r>
+        <w:t>.</w:t>
+      </w:r>
+    </w:p>
+    <w:p/>
+    <w:p>
+      <w:r>
+        <w:t>V</w:t>
+      </w:r>
+      <w:r>
+        <w:t>I</w:t>
+      </w:r>
+      <w:r>
+        <w:t>: Implications for Peacebuilding Programs</w:t>
+      </w:r>
+    </w:p>
+    <w:p>
       <w:bookmarkStart w:id="0" w:name="_GoBack"/>
       <w:bookmarkEnd w:id="0"/>
+      <w:r>
+        <w:t>The first policy implication is that groups will only cooperate when it is in their interest to do so.  Preferences problem == no amount of information will reduce group conflict.  First need to show groups that peace is in their interest.</w:t>
+      </w:r>
+    </w:p>
+    <w:p>
+      <w:r>
+        <w:t>- contact good way to do this.</w:t>
+      </w:r>
+    </w:p>
+    <w:p>
+      <w:r>
+        <w:t xml:space="preserve">    - achieving a joint goal _that could not be achieved alone_.</w:t>
+      </w:r>
+    </w:p>
+    <w:p>
+      <w:r>
+        <w:t xml:space="preserve">    - comparative advantage of each group.</w:t>
+      </w:r>
+    </w:p>
+    <w:p>
+      <w:r>
+        <w:t xml:space="preserve">    -</w:t>
+      </w:r>
+      <w:r>
+        <w:tab/>
+        <w:t>Opportunities to observe other side, signal C.</w:t>
+      </w:r>
+    </w:p>
+    <w:p/>
+    <w:p>
+      <w:r>
+        <w:t>The second policy implication is that preferences for cooperation do not guarantee peace.</w:t>
+      </w:r>
+    </w:p>
+    <w:p/>
+    <w:p>
+      <w:r>
+        <w:t>The third policy implication is that groups are collections of individuals, not unitary actors.</w:t>
+      </w:r>
+    </w:p>
+    <w:p>
+      <w:r>
+        <w:t>-</w:t>
+      </w:r>
+      <w:r>
+        <w:tab/>
+        <w:t>Reduce psych biases</w:t>
+      </w:r>
+    </w:p>
+    <w:p>
+      <w:r>
+        <w:t>-</w:t>
+      </w:r>
+      <w:r>
+        <w:tab/>
+        <w:t>Groups need strength to compel group members.</w:t>
+      </w:r>
+    </w:p>
+    <w:p/>
+    <w:p>
+      <w:r>
+        <w:t>The fourth policy implication is that misperceptions are a major threat to peace.</w:t>
+      </w:r>
+    </w:p>
+    <w:p/>
+    <w:p>
+      <w:r>
+        <w:t>The fifth implication is that there is not one solution to group conflict.</w:t>
+      </w:r>
+    </w:p>
+    <w:p>
+      <w:r>
+        <w:t xml:space="preserve">- contact does not solve all problems.  ingroup policing does not solve all problems.  </w:t>
+      </w:r>
+    </w:p>
+    <w:p/>
+    <w:p>
+      <w:r>
+        <w:t>The last implication is that attempts to solve group conflict can easily backfire.</w:t>
+      </w:r>
     </w:p>
     <w:p>
       <w:r>
         <w:lastRenderedPageBreak/>
-        <w:t>V: Farmer-pastoralist conflict</w:t>
-      </w:r>
-    </w:p>
-    <w:p>
-      <w:pPr>
-        <w:pStyle w:val="ListParagraph"/>
-        <w:numPr>
-          <w:ilvl w:val="0"/>
-          <w:numId w:val="1"/>
-        </w:numPr>
-      </w:pPr>
-      <w:r>
-        <w:t>Describe conflict</w:t>
-      </w:r>
-    </w:p>
-    <w:p>
-      <w:pPr>
-        <w:pStyle w:val="ListParagraph"/>
-        <w:numPr>
-          <w:ilvl w:val="0"/>
-          <w:numId w:val="1"/>
-        </w:numPr>
-      </w:pPr>
-      <w:r>
-        <w:t>Describe damage</w:t>
-      </w:r>
-    </w:p>
-    <w:p>
-      <w:pPr>
-        <w:pStyle w:val="ListParagraph"/>
-        <w:numPr>
-          <w:ilvl w:val="0"/>
-          <w:numId w:val="1"/>
-        </w:numPr>
-        <w:rPr>
-          <w:color w:val="4472C4" w:themeColor="accent1"/>
-        </w:rPr>
-      </w:pPr>
-      <w:r>
-        <w:rPr>
-          <w:color w:val="4472C4" w:themeColor="accent1"/>
-        </w:rPr>
-        <w:t>Describe commitment problem and information problem</w:t>
+        <w:t xml:space="preserve">    - benefit one group more == creating a power disparity.  Favoring one group probably makes things worse.</w:t>
+      </w:r>
+    </w:p>
+    <w:p>
+      <w:r>
+        <w:t xml:space="preserve">    - try to solve problem by imposing costs to defection but not changing underlying payoff structure that led to violent conflict.  when program ends, conflict resumes.</w:t>
+      </w:r>
+    </w:p>
+    <w:p>
+      <w:r>
+        <w:t>-</w:t>
+      </w:r>
+      <w:r>
+        <w:tab/>
+        <w:t>Do not try to solve groups conflict externally; help groups solve own problems.</w:t>
+      </w:r>
+    </w:p>
+    <w:p>
+      <w:r>
+        <w:t>-</w:t>
+      </w:r>
+      <w:r>
+        <w:tab/>
+        <w:t xml:space="preserve">Important for both groups to benefit equally.  </w:t>
+      </w:r>
+    </w:p>
+    <w:p>
+      <w:r>
+        <w:t>V</w:t>
+      </w:r>
+      <w:r>
+        <w:t>I</w:t>
+      </w:r>
+      <w:r>
+        <w:t xml:space="preserve">I: Avenues for </w:t>
+      </w:r>
+      <w:r>
+        <w:t>Future</w:t>
+      </w:r>
+      <w:r>
+        <w:t xml:space="preserve"> Research</w:t>
+      </w:r>
+    </w:p>
+    <w:p>
+      <w:pPr>
+        <w:pStyle w:val="ListParagraph"/>
+        <w:numPr>
+          <w:ilvl w:val="0"/>
+          <w:numId w:val="1"/>
+        </w:numPr>
+      </w:pPr>
+      <w:r>
+        <w:t>Test contact programs</w:t>
+      </w:r>
+      <w:r>
+        <w:t xml:space="preserve"> with groups</w:t>
+      </w:r>
+      <w:r>
+        <w:t xml:space="preserve"> in conflict and with history of conflict.</w:t>
+      </w:r>
+    </w:p>
+    <w:p>
+      <w:pPr>
+        <w:pStyle w:val="ListParagraph"/>
+        <w:numPr>
+          <w:ilvl w:val="0"/>
+          <w:numId w:val="1"/>
+        </w:numPr>
+      </w:pPr>
+      <w:r>
+        <w:t>Compare contact programs that do and do not (1) work to achieve goal, (2) actually achieve it.</w:t>
+      </w:r>
+    </w:p>
+    <w:p>
+      <w:pPr>
+        <w:pStyle w:val="ListParagraph"/>
+        <w:numPr>
+          <w:ilvl w:val="0"/>
+          <w:numId w:val="1"/>
+        </w:numPr>
+      </w:pPr>
+    </w:p>
+    <w:p>
+      <w:pPr>
+        <w:pStyle w:val="ListParagraph"/>
+        <w:numPr>
+          <w:ilvl w:val="0"/>
+          <w:numId w:val="1"/>
+        </w:numPr>
+      </w:pPr>
+      <w:r>
+        <w:t>Best means to demonstrate material rationality of peace</w:t>
+      </w:r>
+      <w:r>
+        <w:t>.  Trade, differentiated groups?</w:t>
+      </w:r>
+    </w:p>
+    <w:p>
+      <w:pPr>
+        <w:pStyle w:val="ListParagraph"/>
+        <w:numPr>
+          <w:ilvl w:val="0"/>
+          <w:numId w:val="1"/>
+        </w:numPr>
+      </w:pPr>
+      <w:r>
+        <w:t>Need for enforcement at onset to incentivize Cooperation?</w:t>
+      </w:r>
+    </w:p>
+    <w:p>
+      <w:pPr>
+        <w:pStyle w:val="ListParagraph"/>
+        <w:numPr>
+          <w:ilvl w:val="0"/>
+          <w:numId w:val="1"/>
+        </w:numPr>
+      </w:pPr>
+      <w:r>
+        <w:t>Role of elites: contact says must support</w:t>
+      </w:r>
+    </w:p>
+    <w:p>
+      <w:pPr>
+        <w:pStyle w:val="ListParagraph"/>
+        <w:numPr>
+          <w:ilvl w:val="0"/>
+          <w:numId w:val="1"/>
+        </w:numPr>
+      </w:pPr>
+      <w:r>
+        <w:t>Difficulty with very decentralized groups</w:t>
+      </w:r>
+    </w:p>
+    <w:p>
+      <w:pPr>
+        <w:pStyle w:val="ListParagraph"/>
+        <w:numPr>
+          <w:ilvl w:val="0"/>
+          <w:numId w:val="1"/>
+        </w:numPr>
+      </w:pPr>
+      <w:r>
+        <w:t>Power disparities between groups</w:t>
+      </w:r>
+    </w:p>
+    <w:p>
+      <w:pPr>
+        <w:pStyle w:val="ListParagraph"/>
+        <w:numPr>
+          <w:ilvl w:val="0"/>
+          <w:numId w:val="1"/>
+        </w:numPr>
+      </w:pPr>
+      <w:r>
+        <w:t>Contact’s differential effects with these power disparities.</w:t>
+      </w:r>
+    </w:p>
+    <w:p>
+      <w:pPr>
+        <w:pStyle w:val="ListParagraph"/>
+        <w:numPr>
+          <w:ilvl w:val="0"/>
+          <w:numId w:val="1"/>
+        </w:numPr>
+      </w:pPr>
+      <w:r>
+        <w:t>Something</w:t>
+      </w:r>
+      <w:r>
+        <w:t xml:space="preserve"> about onset &amp; durability.</w:t>
+      </w:r>
+    </w:p>
+    <w:p/>
+    <w:p>
+      <w:pPr>
+        <w:rPr>
+          <w:color w:val="70AD47" w:themeColor="accent6"/>
+        </w:rPr>
+      </w:pPr>
+      <w:r>
+        <w:rPr>
+          <w:color w:val="70AD47" w:themeColor="accent6"/>
+        </w:rPr>
+        <w:t>Problem of collective action</w:t>
       </w:r>
     </w:p>
     <w:p>
@@ -663,368 +1012,77 @@
           <w:numId w:val="1"/>
         </w:numPr>
         <w:rPr>
-          <w:color w:val="4472C4" w:themeColor="accent1"/>
-        </w:rPr>
-      </w:pPr>
-      <w:r>
-        <w:rPr>
-          <w:color w:val="4472C4" w:themeColor="accent1"/>
-        </w:rPr>
-        <w:t>Commitment problem can be resolved through information about the other side’s preferences and ability to compel group members</w:t>
-      </w:r>
-    </w:p>
-    <w:p>
-      <w:pPr>
-        <w:pStyle w:val="ListParagraph"/>
-        <w:numPr>
-          <w:ilvl w:val="0"/>
-          <w:numId w:val="1"/>
-        </w:numPr>
-      </w:pPr>
-      <w:r>
-        <w:t>Describe joint punishment institutions: adhoc and agreed upon code of laws.</w:t>
-      </w:r>
-    </w:p>
-    <w:p>
-      <w:pPr>
-        <w:pStyle w:val="ListParagraph"/>
-        <w:numPr>
-          <w:ilvl w:val="0"/>
-          <w:numId w:val="1"/>
-        </w:numPr>
-      </w:pPr>
-      <w:r>
-        <w:t>Describe typical conflict escalation without joint-punishment institution: case of poisoned crop residue</w:t>
-      </w:r>
-    </w:p>
-    <w:p>
-      <w:pPr>
-        <w:pStyle w:val="ListParagraph"/>
-        <w:numPr>
-          <w:ilvl w:val="0"/>
-          <w:numId w:val="1"/>
-        </w:numPr>
-      </w:pPr>
-      <w:r>
-        <w:t>Describe similar situation with joint-punishment institution: case of captured vigilantes</w:t>
-      </w:r>
-      <w:r>
-        <w:t xml:space="preserve"> (accidental D)</w:t>
-      </w:r>
-      <w:r>
-        <w:t>.</w:t>
-      </w:r>
-    </w:p>
-    <w:p/>
-    <w:p>
-      <w:r>
-        <w:t>V</w:t>
-      </w:r>
-      <w:r>
-        <w:t>I</w:t>
-      </w:r>
-      <w:r>
-        <w:t>: Implications for Peacebuilding Programs</w:t>
-      </w:r>
-    </w:p>
-    <w:p>
-      <w:pPr>
-        <w:pStyle w:val="ListParagraph"/>
-        <w:numPr>
-          <w:ilvl w:val="0"/>
-          <w:numId w:val="1"/>
-        </w:numPr>
-      </w:pPr>
-      <w:r>
-        <w:t xml:space="preserve">Identify whether conflict is materially irrational?  Think about </w:t>
-      </w:r>
-      <w:r>
-        <w:t>conflict as deviation from rationality and how to demonstrate the rationality of peace to each group.</w:t>
-      </w:r>
-    </w:p>
-    <w:p>
-      <w:pPr>
-        <w:pStyle w:val="ListParagraph"/>
-        <w:numPr>
-          <w:ilvl w:val="0"/>
-          <w:numId w:val="1"/>
-        </w:numPr>
-      </w:pPr>
-      <w:r>
-        <w:t>Think about incentives of individual group members, not just groups as a whole.</w:t>
-      </w:r>
-    </w:p>
-    <w:p>
-      <w:pPr>
-        <w:pStyle w:val="ListParagraph"/>
-        <w:numPr>
-          <w:ilvl w:val="0"/>
-          <w:numId w:val="1"/>
-        </w:numPr>
-      </w:pPr>
-      <w:r>
-        <w:t>Do not try to solve groups conflict externally; help groups solve own problems.</w:t>
-      </w:r>
-    </w:p>
-    <w:p>
-      <w:pPr>
-        <w:pStyle w:val="ListParagraph"/>
-        <w:numPr>
-          <w:ilvl w:val="0"/>
-          <w:numId w:val="1"/>
-        </w:numPr>
-      </w:pPr>
-      <w:r>
-        <w:t>Programs that demonstrate material rationality of peace.  Contact, what about others?</w:t>
-      </w:r>
-    </w:p>
-    <w:p>
-      <w:pPr>
-        <w:pStyle w:val="ListParagraph"/>
-        <w:numPr>
-          <w:ilvl w:val="0"/>
-          <w:numId w:val="1"/>
-        </w:numPr>
-      </w:pPr>
-      <w:r>
-        <w:t>Important for both groups to benefit equally.  Otherwise creating a power disparity.</w:t>
-      </w:r>
-    </w:p>
-    <w:p>
-      <w:pPr>
-        <w:pStyle w:val="ListParagraph"/>
-        <w:numPr>
-          <w:ilvl w:val="0"/>
-          <w:numId w:val="1"/>
-        </w:numPr>
-      </w:pPr>
-      <w:r>
-        <w:t>Reduce psych biases</w:t>
-      </w:r>
-    </w:p>
-    <w:p>
-      <w:pPr>
-        <w:pStyle w:val="ListParagraph"/>
-        <w:numPr>
-          <w:ilvl w:val="0"/>
-          <w:numId w:val="1"/>
-        </w:numPr>
-      </w:pPr>
-      <w:r>
-        <w:t>Groups need strength to compel group members.</w:t>
-      </w:r>
-    </w:p>
-    <w:p>
-      <w:pPr>
-        <w:pStyle w:val="ListParagraph"/>
-        <w:numPr>
-          <w:ilvl w:val="0"/>
-          <w:numId w:val="1"/>
-        </w:numPr>
-      </w:pPr>
-      <w:r>
-        <w:t>Opportunities to observe other side, signal C.</w:t>
-      </w:r>
-    </w:p>
-    <w:p>
-      <w:pPr>
-        <w:pStyle w:val="ListParagraph"/>
-        <w:numPr>
-          <w:ilvl w:val="0"/>
-          <w:numId w:val="1"/>
-        </w:numPr>
-      </w:pPr>
-      <w:r>
-        <w:t>Contact programs _can_ do these things, but others may also.  More contact mismanaged runs risk of exacerbating conflict.</w:t>
-      </w:r>
-    </w:p>
-    <w:p>
-      <w:pPr>
-        <w:pStyle w:val="ListParagraph"/>
-        <w:numPr>
-          <w:ilvl w:val="0"/>
-          <w:numId w:val="1"/>
-        </w:numPr>
-      </w:pPr>
-      <w:r>
-        <w:t xml:space="preserve">Joint punishment institutions: </w:t>
-      </w:r>
-      <w:r>
-        <w:t>legitimacy of institutions paramount.</w:t>
-      </w:r>
-    </w:p>
-    <w:p>
-      <w:pPr>
-        <w:pStyle w:val="ListParagraph"/>
-        <w:numPr>
-          <w:ilvl w:val="0"/>
-          <w:numId w:val="1"/>
-        </w:numPr>
-      </w:pPr>
-      <w:r>
-        <w:t>Aid to governments?</w:t>
-      </w:r>
-    </w:p>
-    <w:p>
-      <w:pPr>
-        <w:pStyle w:val="ListParagraph"/>
-        <w:numPr>
-          <w:ilvl w:val="0"/>
-          <w:numId w:val="1"/>
-        </w:numPr>
-      </w:pPr>
-      <w:r>
-        <w:t>Favoring one group: makes things worse.</w:t>
-      </w:r>
-    </w:p>
-    <w:p/>
-    <w:p>
-      <w:r>
-        <w:t>V</w:t>
-      </w:r>
-      <w:r>
-        <w:t>I</w:t>
-      </w:r>
-      <w:r>
-        <w:t xml:space="preserve">I: Avenues for </w:t>
-      </w:r>
-      <w:r>
-        <w:t>Future</w:t>
-      </w:r>
-      <w:r>
-        <w:t xml:space="preserve"> Research</w:t>
-      </w:r>
-    </w:p>
-    <w:p>
-      <w:pPr>
-        <w:pStyle w:val="ListParagraph"/>
-        <w:numPr>
-          <w:ilvl w:val="0"/>
-          <w:numId w:val="1"/>
-        </w:numPr>
-      </w:pPr>
-      <w:r>
-        <w:t>Test contact programs</w:t>
-      </w:r>
-      <w:r>
-        <w:t xml:space="preserve"> with groups</w:t>
-      </w:r>
-      <w:r>
-        <w:t xml:space="preserve"> in conflict and with history of conflict.</w:t>
-      </w:r>
-    </w:p>
-    <w:p>
-      <w:pPr>
-        <w:pStyle w:val="ListParagraph"/>
-        <w:numPr>
-          <w:ilvl w:val="0"/>
-          <w:numId w:val="1"/>
-        </w:numPr>
-      </w:pPr>
-      <w:r>
-        <w:t>Compare contact programs that do and do not (1) work to achieve goal, (2) actually achieve it.</w:t>
-      </w:r>
-    </w:p>
-    <w:p>
-      <w:pPr>
-        <w:pStyle w:val="ListParagraph"/>
-        <w:numPr>
-          <w:ilvl w:val="0"/>
-          <w:numId w:val="1"/>
-        </w:numPr>
-      </w:pPr>
-    </w:p>
-    <w:p>
-      <w:pPr>
-        <w:pStyle w:val="ListParagraph"/>
-        <w:numPr>
-          <w:ilvl w:val="0"/>
-          <w:numId w:val="1"/>
-        </w:numPr>
-      </w:pPr>
-      <w:r>
-        <w:t>Best means to demonstrate material rationality of peace</w:t>
-      </w:r>
-      <w:r>
-        <w:t>.  Trade, differentiated groups?</w:t>
-      </w:r>
-    </w:p>
-    <w:p>
-      <w:pPr>
-        <w:pStyle w:val="ListParagraph"/>
-        <w:numPr>
-          <w:ilvl w:val="0"/>
-          <w:numId w:val="1"/>
-        </w:numPr>
-      </w:pPr>
-      <w:r>
-        <w:t>Need for enforcement at onset to incentivize Cooperation?</w:t>
-      </w:r>
-    </w:p>
-    <w:p>
-      <w:pPr>
-        <w:pStyle w:val="ListParagraph"/>
-        <w:numPr>
-          <w:ilvl w:val="0"/>
-          <w:numId w:val="1"/>
-        </w:numPr>
-      </w:pPr>
-      <w:r>
-        <w:t>Role of elites: contact says must support</w:t>
-      </w:r>
-    </w:p>
-    <w:p>
-      <w:pPr>
-        <w:pStyle w:val="ListParagraph"/>
-        <w:numPr>
-          <w:ilvl w:val="0"/>
-          <w:numId w:val="1"/>
-        </w:numPr>
-      </w:pPr>
-      <w:r>
-        <w:t>Difficulty with very decentralized groups</w:t>
-      </w:r>
-    </w:p>
-    <w:p>
-      <w:pPr>
-        <w:pStyle w:val="ListParagraph"/>
-        <w:numPr>
-          <w:ilvl w:val="0"/>
-          <w:numId w:val="1"/>
-        </w:numPr>
-      </w:pPr>
-      <w:r>
-        <w:t>Power disparities between groups</w:t>
-      </w:r>
-    </w:p>
-    <w:p>
-      <w:pPr>
-        <w:pStyle w:val="ListParagraph"/>
-        <w:numPr>
-          <w:ilvl w:val="0"/>
-          <w:numId w:val="1"/>
-        </w:numPr>
-      </w:pPr>
-      <w:r>
-        <w:t>Contact’s differential effects with these power disparities.</w:t>
-      </w:r>
-    </w:p>
-    <w:p>
-      <w:pPr>
-        <w:pStyle w:val="ListParagraph"/>
-        <w:numPr>
-          <w:ilvl w:val="0"/>
-          <w:numId w:val="1"/>
-        </w:numPr>
-      </w:pPr>
-      <w:r>
-        <w:t>Something</w:t>
-      </w:r>
-      <w:r>
-        <w:t xml:space="preserve"> about onset &amp; durability.</w:t>
-      </w:r>
-    </w:p>
-    <w:p/>
+          <w:color w:val="70AD47" w:themeColor="accent6"/>
+        </w:rPr>
+      </w:pPr>
+      <w:r>
+        <w:rPr>
+          <w:color w:val="70AD47" w:themeColor="accent6"/>
+        </w:rPr>
+        <w:t>Difficulty solving collective action problem</w:t>
+      </w:r>
+    </w:p>
+    <w:p>
+      <w:pPr>
+        <w:pStyle w:val="ListParagraph"/>
+        <w:numPr>
+          <w:ilvl w:val="2"/>
+          <w:numId w:val="1"/>
+        </w:numPr>
+        <w:rPr>
+          <w:color w:val="70AD47" w:themeColor="accent6"/>
+        </w:rPr>
+      </w:pPr>
+      <w:r>
+        <w:rPr>
+          <w:color w:val="70AD47" w:themeColor="accent6"/>
+        </w:rPr>
+        <w:t>Most discussion about how groups better at collective action better at fighting.  Can compel group members.  Bornstein (2003), Keefer (2012), Kaplan (2010), Rubin (2019- rebel territorial).</w:t>
+      </w:r>
+    </w:p>
+    <w:p>
+      <w:pPr>
+        <w:pStyle w:val="ListParagraph"/>
+        <w:numPr>
+          <w:ilvl w:val="2"/>
+          <w:numId w:val="1"/>
+        </w:numPr>
+        <w:rPr>
+          <w:color w:val="70AD47" w:themeColor="accent6"/>
+        </w:rPr>
+      </w:pPr>
+      <w:r>
+        <w:rPr>
+          <w:color w:val="70AD47" w:themeColor="accent6"/>
+        </w:rPr>
+        <w:t>“Fearon (2008) describes the modal civil war in the last 60 years as persistent, small and relying on guerrilla tactics, rather than as a conflict between large conventional armies, as in the United States Civil War” from Keefer 2012 “Why follow”</w:t>
+      </w:r>
+    </w:p>
+    <w:p>
+      <w:pPr>
+        <w:pStyle w:val="ListParagraph"/>
+        <w:numPr>
+          <w:ilvl w:val="2"/>
+          <w:numId w:val="1"/>
+        </w:numPr>
+        <w:rPr>
+          <w:color w:val="70AD47" w:themeColor="accent6"/>
+        </w:rPr>
+      </w:pPr>
+      <w:r>
+        <w:rPr>
+          <w:color w:val="70AD47" w:themeColor="accent6"/>
+        </w:rPr>
+        <w:t>Keefer 2012: “Less attention has been paid to commitments between group leaders and members, although the credibility of these commitments influences every aspect of conflict, from a group’s ability to mobilize military capacity to its ability to make agreements with other groups. This paper focuses on these commitments.  The central argument here is that leader commitments are credible to the extent that group members and armed forces can act collectively to enforce them. However, to insulate themselves from the risk of expulsion by their own supporters or armed forces, leaders impose limits on collective action. These limits make it more difficult for them to win the hearts and minds of citizens and to field an effective military, each of which increases a group‟s vulnerability to attack by opposing groups.”</w:t>
+      </w:r>
+    </w:p>
+    <w:p>
+      <w:pPr>
+        <w:rPr>
+          <w:color w:val="70AD47" w:themeColor="accent6"/>
+        </w:rPr>
+      </w:pPr>
+    </w:p>
     <w:p>
       <w:pPr>
         <w:rPr>
@@ -1036,98 +1094,6 @@
           <w:color w:val="70AD47" w:themeColor="accent6"/>
         </w:rPr>
         <w:lastRenderedPageBreak/>
-        <w:t>Problem of collective action</w:t>
-      </w:r>
-    </w:p>
-    <w:p>
-      <w:pPr>
-        <w:pStyle w:val="ListParagraph"/>
-        <w:numPr>
-          <w:ilvl w:val="1"/>
-          <w:numId w:val="1"/>
-        </w:numPr>
-        <w:rPr>
-          <w:color w:val="70AD47" w:themeColor="accent6"/>
-        </w:rPr>
-      </w:pPr>
-      <w:r>
-        <w:rPr>
-          <w:color w:val="70AD47" w:themeColor="accent6"/>
-        </w:rPr>
-        <w:t>Difficulty solving collective action problem</w:t>
-      </w:r>
-    </w:p>
-    <w:p>
-      <w:pPr>
-        <w:pStyle w:val="ListParagraph"/>
-        <w:numPr>
-          <w:ilvl w:val="2"/>
-          <w:numId w:val="1"/>
-        </w:numPr>
-        <w:rPr>
-          <w:color w:val="70AD47" w:themeColor="accent6"/>
-        </w:rPr>
-      </w:pPr>
-      <w:r>
-        <w:rPr>
-          <w:color w:val="70AD47" w:themeColor="accent6"/>
-        </w:rPr>
-        <w:t>Most discussion about how groups better at collective action better at fighting.  Can compel group members.  Bornstein (2003), Keefer (2012), Kaplan (2010), Rubin (2019- rebel territorial).</w:t>
-      </w:r>
-    </w:p>
-    <w:p>
-      <w:pPr>
-        <w:pStyle w:val="ListParagraph"/>
-        <w:numPr>
-          <w:ilvl w:val="2"/>
-          <w:numId w:val="1"/>
-        </w:numPr>
-        <w:rPr>
-          <w:color w:val="70AD47" w:themeColor="accent6"/>
-        </w:rPr>
-      </w:pPr>
-      <w:r>
-        <w:rPr>
-          <w:color w:val="70AD47" w:themeColor="accent6"/>
-        </w:rPr>
-        <w:t>“Fearon (2008) describes the modal civil war in the last 60 years as persistent, small and relying on guerrilla tactics, rather than as a conflict between large conventional armies, as in the United States Civil War” from Keefer 2012 “Why follow”</w:t>
-      </w:r>
-    </w:p>
-    <w:p>
-      <w:pPr>
-        <w:pStyle w:val="ListParagraph"/>
-        <w:numPr>
-          <w:ilvl w:val="2"/>
-          <w:numId w:val="1"/>
-        </w:numPr>
-        <w:rPr>
-          <w:color w:val="70AD47" w:themeColor="accent6"/>
-        </w:rPr>
-      </w:pPr>
-      <w:r>
-        <w:rPr>
-          <w:color w:val="70AD47" w:themeColor="accent6"/>
-        </w:rPr>
-        <w:t>Keefer 2012: “Less attention has been paid to commitments between group leaders and members, although the credibility of these commitments influences every aspect of conflict, from a group’s ability to mobilize military capacity to its ability to make agreements with other groups. This paper focuses on these commitments.  The central argument here is that leader commitments are credible to the extent that group members and armed forces can act collectively to enforce them. However, to insulate themselves from the risk of expulsion by their own supporters or armed forces, leaders impose limits on collective action. These limits make it more difficult for them to win the hearts and minds of citizens and to field an effective military, each of which increases a group‟s vulnerability to attack by opposing groups.”</w:t>
-      </w:r>
-    </w:p>
-    <w:p>
-      <w:pPr>
-        <w:rPr>
-          <w:color w:val="70AD47" w:themeColor="accent6"/>
-        </w:rPr>
-      </w:pPr>
-    </w:p>
-    <w:p>
-      <w:pPr>
-        <w:rPr>
-          <w:color w:val="70AD47" w:themeColor="accent6"/>
-        </w:rPr>
-      </w:pPr>
-      <w:r>
-        <w:rPr>
-          <w:color w:val="70AD47" w:themeColor="accent6"/>
-        </w:rPr>
         <w:t>Joint punishment institutions to minimize misperceptions</w:t>
       </w:r>
     </w:p>

</xml_diff>